<commit_message>
quitada theta0 de lambda
</commit_message>
<xml_diff>
--- a/pr2/Memoria.docx
+++ b/pr2/Memoria.docx
@@ -4633,8 +4633,6 @@
           <w:lang w:val="es-ES"/>
         </w:rPr>
       </w:pPr>
-      <w:bookmarkStart w:id="4" w:name="_GoBack"/>
-      <w:bookmarkEnd w:id="4"/>
     </w:p>
     <w:p>
       <w:pPr>
@@ -4674,6 +4672,12 @@
           <w:lang w:val="es-ES"/>
         </w:rPr>
         <w:t>, a la que pasaremos también por parámetro la variable lambda</w:t>
+      </w:r>
+      <w:r>
+        <w:rPr>
+          <w:lang w:val="es-ES"/>
+        </w:rPr>
+        <w:t xml:space="preserve"> con diferentes valores para ver ejemplos de underfitting y overfitting</w:t>
       </w:r>
       <w:r>
         <w:rPr>
@@ -4686,7 +4690,7 @@
       <w:pPr>
         <w:numPr>
           <w:ilvl w:val="0"/>
-          <w:numId w:val="17"/>
+          <w:numId w:val="18"/>
         </w:numPr>
         <w:spacing w:before="100" w:beforeAutospacing="1" w:after="100" w:afterAutospacing="1" w:line="243" w:lineRule="atLeast"/>
         <w:textAlignment w:val="top"/>
@@ -4805,7 +4809,7 @@
       <w:pPr>
         <w:numPr>
           <w:ilvl w:val="0"/>
-          <w:numId w:val="17"/>
+          <w:numId w:val="18"/>
         </w:numPr>
         <w:spacing w:before="100" w:beforeAutospacing="1" w:after="100" w:afterAutospacing="1" w:line="243" w:lineRule="atLeast"/>
         <w:textAlignment w:val="top"/>
@@ -4832,7 +4836,7 @@
       <w:pPr>
         <w:numPr>
           <w:ilvl w:val="0"/>
-          <w:numId w:val="17"/>
+          <w:numId w:val="18"/>
         </w:numPr>
         <w:spacing w:before="100" w:beforeAutospacing="1" w:after="100" w:afterAutospacing="1" w:line="243" w:lineRule="atLeast"/>
         <w:textAlignment w:val="top"/>
@@ -4929,7 +4933,7 @@
       <w:pPr>
         <w:numPr>
           <w:ilvl w:val="0"/>
-          <w:numId w:val="17"/>
+          <w:numId w:val="18"/>
         </w:numPr>
         <w:spacing w:before="100" w:beforeAutospacing="1" w:after="100" w:afterAutospacing="1" w:line="243" w:lineRule="atLeast"/>
         <w:textAlignment w:val="top"/>
@@ -4996,7 +5000,7 @@
       <w:pPr>
         <w:numPr>
           <w:ilvl w:val="0"/>
-          <w:numId w:val="17"/>
+          <w:numId w:val="18"/>
         </w:numPr>
         <w:spacing w:before="100" w:beforeAutospacing="1" w:after="100" w:afterAutospacing="1" w:line="243" w:lineRule="atLeast"/>
         <w:textAlignment w:val="top"/>
@@ -5023,7 +5027,7 @@
       <w:pPr>
         <w:numPr>
           <w:ilvl w:val="0"/>
-          <w:numId w:val="17"/>
+          <w:numId w:val="18"/>
         </w:numPr>
         <w:spacing w:before="100" w:beforeAutospacing="1" w:after="100" w:afterAutospacing="1" w:line="243" w:lineRule="atLeast"/>
         <w:textAlignment w:val="top"/>
@@ -5172,7 +5176,7 @@
       <w:pPr>
         <w:numPr>
           <w:ilvl w:val="0"/>
-          <w:numId w:val="17"/>
+          <w:numId w:val="18"/>
         </w:numPr>
         <w:spacing w:before="100" w:beforeAutospacing="1" w:after="100" w:afterAutospacing="1" w:line="243" w:lineRule="atLeast"/>
         <w:textAlignment w:val="top"/>
@@ -5331,7 +5335,7 @@
       <w:pPr>
         <w:numPr>
           <w:ilvl w:val="0"/>
-          <w:numId w:val="17"/>
+          <w:numId w:val="18"/>
         </w:numPr>
         <w:spacing w:before="100" w:beforeAutospacing="1" w:after="100" w:afterAutospacing="1" w:line="243" w:lineRule="atLeast"/>
         <w:textAlignment w:val="top"/>
@@ -5358,7 +5362,7 @@
       <w:pPr>
         <w:numPr>
           <w:ilvl w:val="0"/>
-          <w:numId w:val="17"/>
+          <w:numId w:val="18"/>
         </w:numPr>
         <w:spacing w:before="100" w:beforeAutospacing="1" w:after="100" w:afterAutospacing="1" w:line="243" w:lineRule="atLeast"/>
         <w:textAlignment w:val="top"/>
@@ -5582,17 +5586,107 @@
           <w:szCs w:val="21"/>
           <w:lang w:val="es-ES" w:eastAsia="es-ES"/>
         </w:rPr>
+        <w:t>((</w:t>
+      </w:r>
+      <w:r>
+        <w:rPr>
+          <w:rFonts w:ascii="Courier New" w:eastAsia="Times New Roman" w:hAnsi="Courier New" w:cs="Courier New"/>
+          <w:color w:val="000020"/>
+          <w:sz w:val="21"/>
+          <w:szCs w:val="21"/>
+          <w:lang w:val="es-ES" w:eastAsia="es-ES"/>
+        </w:rPr>
+        <w:t>theta</w:t>
+      </w:r>
+      <w:r>
+        <w:rPr>
+          <w:rFonts w:ascii="Courier New" w:eastAsia="Times New Roman" w:hAnsi="Courier New" w:cs="Courier New"/>
+          <w:color w:val="008800"/>
+          <w:sz w:val="21"/>
+          <w:szCs w:val="21"/>
+          <w:lang w:val="es-ES" w:eastAsia="es-ES"/>
+        </w:rPr>
         <w:t>(</w:t>
       </w:r>
       <w:r>
         <w:rPr>
           <w:rFonts w:ascii="Courier New" w:eastAsia="Times New Roman" w:hAnsi="Courier New" w:cs="Courier New"/>
-          <w:color w:val="000020"/>
-          <w:sz w:val="21"/>
-          <w:szCs w:val="21"/>
-          <w:lang w:val="es-ES" w:eastAsia="es-ES"/>
-        </w:rPr>
-        <w:t>theta.^</w:t>
+          <w:color w:val="3333FF"/>
+          <w:sz w:val="21"/>
+          <w:szCs w:val="21"/>
+          <w:lang w:val="es-ES" w:eastAsia="es-ES"/>
+        </w:rPr>
+        <w:t>2</w:t>
+      </w:r>
+      <w:r>
+        <w:rPr>
+          <w:rFonts w:ascii="Courier New" w:eastAsia="Times New Roman" w:hAnsi="Courier New" w:cs="Courier New"/>
+          <w:color w:val="000020"/>
+          <w:sz w:val="21"/>
+          <w:szCs w:val="21"/>
+          <w:lang w:val="es-ES" w:eastAsia="es-ES"/>
+        </w:rPr>
+        <w:t>:rows</w:t>
+      </w:r>
+      <w:r>
+        <w:rPr>
+          <w:rFonts w:ascii="Courier New" w:eastAsia="Times New Roman" w:hAnsi="Courier New" w:cs="Courier New"/>
+          <w:color w:val="008800"/>
+          <w:sz w:val="21"/>
+          <w:szCs w:val="21"/>
+          <w:lang w:val="es-ES" w:eastAsia="es-ES"/>
+        </w:rPr>
+        <w:t>(</w:t>
+      </w:r>
+      <w:r>
+        <w:rPr>
+          <w:rFonts w:ascii="Courier New" w:eastAsia="Times New Roman" w:hAnsi="Courier New" w:cs="Courier New"/>
+          <w:color w:val="000020"/>
+          <w:sz w:val="21"/>
+          <w:szCs w:val="21"/>
+          <w:lang w:val="es-ES" w:eastAsia="es-ES"/>
+        </w:rPr>
+        <w:t>theta</w:t>
+      </w:r>
+      <w:r>
+        <w:rPr>
+          <w:rFonts w:ascii="Courier New" w:eastAsia="Times New Roman" w:hAnsi="Courier New" w:cs="Courier New"/>
+          <w:color w:val="008800"/>
+          <w:sz w:val="21"/>
+          <w:szCs w:val="21"/>
+          <w:lang w:val="es-ES" w:eastAsia="es-ES"/>
+        </w:rPr>
+        <w:t>)</w:t>
+      </w:r>
+      <w:r>
+        <w:rPr>
+          <w:rFonts w:ascii="Courier New" w:eastAsia="Times New Roman" w:hAnsi="Courier New" w:cs="Courier New"/>
+          <w:color w:val="000020"/>
+          <w:sz w:val="21"/>
+          <w:szCs w:val="21"/>
+          <w:lang w:val="es-ES" w:eastAsia="es-ES"/>
+        </w:rPr>
+        <w:t>,:</w:t>
+      </w:r>
+      <w:r>
+        <w:rPr>
+          <w:rFonts w:ascii="Courier New" w:eastAsia="Times New Roman" w:hAnsi="Courier New" w:cs="Courier New"/>
+          <w:color w:val="008800"/>
+          <w:sz w:val="21"/>
+          <w:szCs w:val="21"/>
+          <w:lang w:val="es-ES" w:eastAsia="es-ES"/>
+        </w:rPr>
+        <w:t>))</w:t>
+      </w:r>
+      <w:r>
+        <w:rPr>
+          <w:rFonts w:ascii="Courier New" w:eastAsia="Times New Roman" w:hAnsi="Courier New" w:cs="Courier New"/>
+          <w:color w:val="000020"/>
+          <w:sz w:val="21"/>
+          <w:szCs w:val="21"/>
+          <w:lang w:val="es-ES" w:eastAsia="es-ES"/>
+        </w:rPr>
+        <w:t>.^</w:t>
       </w:r>
       <w:r>
         <w:rPr>
@@ -5629,7 +5723,7 @@
       <w:pPr>
         <w:numPr>
           <w:ilvl w:val="0"/>
-          <w:numId w:val="17"/>
+          <w:numId w:val="18"/>
         </w:numPr>
         <w:spacing w:before="100" w:beforeAutospacing="1" w:after="100" w:afterAutospacing="1" w:line="243" w:lineRule="atLeast"/>
         <w:textAlignment w:val="top"/>
@@ -5656,7 +5750,7 @@
       <w:pPr>
         <w:numPr>
           <w:ilvl w:val="0"/>
-          <w:numId w:val="17"/>
+          <w:numId w:val="18"/>
         </w:numPr>
         <w:spacing w:before="100" w:beforeAutospacing="1" w:after="100" w:afterAutospacing="1" w:line="243" w:lineRule="atLeast"/>
         <w:textAlignment w:val="top"/>
@@ -5676,7 +5770,7 @@
           <w:szCs w:val="21"/>
           <w:lang w:val="es-ES" w:eastAsia="es-ES"/>
         </w:rPr>
-        <w:t>    grad = </w:t>
+        <w:t>grad = </w:t>
       </w:r>
       <w:r>
         <w:rPr>
@@ -5826,7 +5920,77 @@
           <w:szCs w:val="21"/>
           <w:lang w:val="es-ES" w:eastAsia="es-ES"/>
         </w:rPr>
-        <w:t>)(</w:t>
+        <w:t>(</w:t>
+      </w:r>
+      <w:r>
+        <w:rPr>
+          <w:rFonts w:ascii="Courier New" w:eastAsia="Times New Roman" w:hAnsi="Courier New" w:cs="Courier New"/>
+          <w:color w:val="3333FF"/>
+          <w:sz w:val="21"/>
+          <w:szCs w:val="21"/>
+          <w:lang w:val="es-ES" w:eastAsia="es-ES"/>
+        </w:rPr>
+        <w:t>2</w:t>
+      </w:r>
+      <w:r>
+        <w:rPr>
+          <w:rFonts w:ascii="Courier New" w:eastAsia="Times New Roman" w:hAnsi="Courier New" w:cs="Courier New"/>
+          <w:color w:val="000020"/>
+          <w:sz w:val="21"/>
+          <w:szCs w:val="21"/>
+          <w:lang w:val="es-ES" w:eastAsia="es-ES"/>
+        </w:rPr>
+        <w:t>:rows</w:t>
+      </w:r>
+      <w:r>
+        <w:rPr>
+          <w:rFonts w:ascii="Courier New" w:eastAsia="Times New Roman" w:hAnsi="Courier New" w:cs="Courier New"/>
+          <w:color w:val="008800"/>
+          <w:sz w:val="21"/>
+          <w:szCs w:val="21"/>
+          <w:lang w:val="es-ES" w:eastAsia="es-ES"/>
+        </w:rPr>
+        <w:t>(</w:t>
+      </w:r>
+      <w:r>
+        <w:rPr>
+          <w:rFonts w:ascii="Courier New" w:eastAsia="Times New Roman" w:hAnsi="Courier New" w:cs="Courier New"/>
+          <w:color w:val="000020"/>
+          <w:sz w:val="21"/>
+          <w:szCs w:val="21"/>
+          <w:lang w:val="es-ES" w:eastAsia="es-ES"/>
+        </w:rPr>
+        <w:t>theta</w:t>
+      </w:r>
+      <w:r>
+        <w:rPr>
+          <w:rFonts w:ascii="Courier New" w:eastAsia="Times New Roman" w:hAnsi="Courier New" w:cs="Courier New"/>
+          <w:color w:val="008800"/>
+          <w:sz w:val="21"/>
+          <w:szCs w:val="21"/>
+          <w:lang w:val="es-ES" w:eastAsia="es-ES"/>
+        </w:rPr>
+        <w:t>)</w:t>
+      </w:r>
+      <w:r>
+        <w:rPr>
+          <w:rFonts w:ascii="Courier New" w:eastAsia="Times New Roman" w:hAnsi="Courier New" w:cs="Courier New"/>
+          <w:color w:val="000020"/>
+          <w:sz w:val="21"/>
+          <w:szCs w:val="21"/>
+          <w:lang w:val="es-ES" w:eastAsia="es-ES"/>
+        </w:rPr>
+        <w:t>,:</w:t>
+      </w:r>
+      <w:r>
+        <w:rPr>
+          <w:rFonts w:ascii="Courier New" w:eastAsia="Times New Roman" w:hAnsi="Courier New" w:cs="Courier New"/>
+          <w:color w:val="008800"/>
+          <w:sz w:val="21"/>
+          <w:szCs w:val="21"/>
+          <w:lang w:val="es-ES" w:eastAsia="es-ES"/>
+        </w:rPr>
+        <w:t>))(</w:t>
       </w:r>
       <w:r>
         <w:rPr>
@@ -5873,7 +6037,7 @@
       <w:pPr>
         <w:numPr>
           <w:ilvl w:val="0"/>
-          <w:numId w:val="17"/>
+          <w:numId w:val="18"/>
         </w:numPr>
         <w:spacing w:before="100" w:beforeAutospacing="1" w:after="100" w:afterAutospacing="1" w:line="243" w:lineRule="atLeast"/>
         <w:textAlignment w:val="top"/>
@@ -5900,7 +6064,7 @@
       <w:pPr>
         <w:numPr>
           <w:ilvl w:val="0"/>
-          <w:numId w:val="17"/>
+          <w:numId w:val="18"/>
         </w:numPr>
         <w:spacing w:before="100" w:beforeAutospacing="1" w:after="100" w:afterAutospacing="1" w:line="243" w:lineRule="atLeast"/>
         <w:textAlignment w:val="top"/>
@@ -5957,20 +6121,22 @@
     </w:p>
     <w:p>
       <w:pPr>
-        <w:rPr>
-          <w:lang w:val="es-ES"/>
-        </w:rPr>
-      </w:pPr>
-      <w:r>
+        <w:jc w:val="center"/>
         <w:rPr>
           <w:noProof/>
           <w:lang w:val="es-ES"/>
         </w:rPr>
+      </w:pPr>
+      <w:r>
+        <w:rPr>
+          <w:noProof/>
+          <w:lang w:val="es-ES"/>
+        </w:rPr>
         <w:drawing>
-          <wp:inline distT="0" distB="0" distL="0" distR="0">
-            <wp:extent cx="5396230" cy="3275842"/>
-            <wp:effectExtent l="0" t="0" r="1270" b="1270"/>
-            <wp:docPr id="5" name="Picture 5"/>
+          <wp:inline distT="0" distB="0" distL="0" distR="0" wp14:anchorId="126447AE" wp14:editId="2C1E96DC">
+            <wp:extent cx="2796651" cy="2155903"/>
+            <wp:effectExtent l="0" t="0" r="0" b="3175"/>
+            <wp:docPr id="6" name="Picture 6"/>
             <wp:cNvGraphicFramePr>
               <a:graphicFrameLocks xmlns:a="http://schemas.openxmlformats.org/drawingml/2006/main" noChangeAspect="1"/>
             </wp:cNvGraphicFramePr>
@@ -5978,10 +6144,10 @@
               <a:graphicData uri="http://schemas.openxmlformats.org/drawingml/2006/picture">
                 <pic:pic xmlns:pic="http://schemas.openxmlformats.org/drawingml/2006/picture">
                   <pic:nvPicPr>
-                    <pic:cNvPr id="5" name="Screen Shot 2018-03-12 at 16.38.10.png"/>
+                    <pic:cNvPr id="6" name="Screen Shot 2018-03-14 at 14.38.07.png"/>
                     <pic:cNvPicPr/>
                   </pic:nvPicPr>
-                  <pic:blipFill rotWithShape="1">
+                  <pic:blipFill>
                     <a:blip r:embed="rId29">
                       <a:extLst>
                         <a:ext uri="{28A0092B-C50C-407E-A947-70E740481C1C}">
@@ -5989,25 +6155,18 @@
                         </a:ext>
                       </a:extLst>
                     </a:blip>
-                    <a:srcRect t="2865"/>
-                    <a:stretch/>
+                    <a:stretch>
+                      <a:fillRect/>
+                    </a:stretch>
                   </pic:blipFill>
-                  <pic:spPr bwMode="auto">
+                  <pic:spPr>
                     <a:xfrm>
                       <a:off x="0" y="0"/>
-                      <a:ext cx="5396230" cy="3275842"/>
+                      <a:ext cx="2813926" cy="2169220"/>
                     </a:xfrm>
                     <a:prstGeom prst="rect">
                       <a:avLst/>
                     </a:prstGeom>
-                    <a:ln>
-                      <a:noFill/>
-                    </a:ln>
-                    <a:extLst>
-                      <a:ext uri="{53640926-AAD7-44D8-BBD7-CCE9431645EC}">
-                        <a14:shadowObscured xmlns:a14="http://schemas.microsoft.com/office/drawing/2010/main"/>
-                      </a:ext>
-                    </a:extLst>
                   </pic:spPr>
                 </pic:pic>
               </a:graphicData>
@@ -6015,6 +6174,235 @@
           </wp:inline>
         </w:drawing>
       </w:r>
+    </w:p>
+    <w:p>
+      <w:pPr>
+        <w:jc w:val="center"/>
+        <w:rPr>
+          <w:noProof/>
+          <w:sz w:val="16"/>
+          <w:szCs w:val="16"/>
+          <w:lang w:val="es-ES"/>
+        </w:rPr>
+      </w:pPr>
+      <w:bookmarkStart w:id="4" w:name="OLE_LINK30"/>
+      <w:bookmarkStart w:id="5" w:name="OLE_LINK31"/>
+      <w:r>
+        <w:rPr>
+          <w:noProof/>
+          <w:sz w:val="16"/>
+          <w:szCs w:val="16"/>
+          <w:lang w:val="es-ES"/>
+        </w:rPr>
+        <w:t>Ejemplo de overfitting con un valor de lambda muy pequeño</w:t>
+      </w:r>
+      <w:r>
+        <w:rPr>
+          <w:noProof/>
+          <w:sz w:val="16"/>
+          <w:szCs w:val="16"/>
+          <w:lang w:val="es-ES"/>
+        </w:rPr>
+        <w:t>.</w:t>
+      </w:r>
+    </w:p>
+    <w:bookmarkEnd w:id="4"/>
+    <w:bookmarkEnd w:id="5"/>
+    <w:p>
+      <w:pPr>
+        <w:rPr>
+          <w:noProof/>
+          <w:lang w:val="es-ES"/>
+        </w:rPr>
+      </w:pPr>
+    </w:p>
+    <w:p>
+      <w:pPr>
+        <w:jc w:val="center"/>
+        <w:rPr>
+          <w:noProof/>
+          <w:lang w:val="es-ES"/>
+        </w:rPr>
+      </w:pPr>
+      <w:r>
+        <w:rPr>
+          <w:noProof/>
+          <w:lang w:val="es-ES"/>
+        </w:rPr>
+        <w:lastRenderedPageBreak/>
+        <w:drawing>
+          <wp:inline distT="0" distB="0" distL="0" distR="0">
+            <wp:extent cx="2832410" cy="2139804"/>
+            <wp:effectExtent l="0" t="0" r="0" b="0"/>
+            <wp:docPr id="3" name="Picture 3"/>
+            <wp:cNvGraphicFramePr>
+              <a:graphicFrameLocks xmlns:a="http://schemas.openxmlformats.org/drawingml/2006/main" noChangeAspect="1"/>
+            </wp:cNvGraphicFramePr>
+            <a:graphic xmlns:a="http://schemas.openxmlformats.org/drawingml/2006/main">
+              <a:graphicData uri="http://schemas.openxmlformats.org/drawingml/2006/picture">
+                <pic:pic xmlns:pic="http://schemas.openxmlformats.org/drawingml/2006/picture">
+                  <pic:nvPicPr>
+                    <pic:cNvPr id="3" name="Screen Shot 2018-03-14 at 14.38.39.png"/>
+                    <pic:cNvPicPr/>
+                  </pic:nvPicPr>
+                  <pic:blipFill>
+                    <a:blip r:embed="rId30">
+                      <a:extLst>
+                        <a:ext uri="{28A0092B-C50C-407E-A947-70E740481C1C}">
+                          <a14:useLocalDpi xmlns:a14="http://schemas.microsoft.com/office/drawing/2010/main" val="0"/>
+                        </a:ext>
+                      </a:extLst>
+                    </a:blip>
+                    <a:stretch>
+                      <a:fillRect/>
+                    </a:stretch>
+                  </pic:blipFill>
+                  <pic:spPr>
+                    <a:xfrm>
+                      <a:off x="0" y="0"/>
+                      <a:ext cx="2863799" cy="2163517"/>
+                    </a:xfrm>
+                    <a:prstGeom prst="rect">
+                      <a:avLst/>
+                    </a:prstGeom>
+                  </pic:spPr>
+                </pic:pic>
+              </a:graphicData>
+            </a:graphic>
+          </wp:inline>
+        </w:drawing>
+      </w:r>
+    </w:p>
+    <w:p>
+      <w:pPr>
+        <w:jc w:val="center"/>
+        <w:rPr>
+          <w:noProof/>
+          <w:sz w:val="16"/>
+          <w:szCs w:val="16"/>
+          <w:lang w:val="es-ES"/>
+        </w:rPr>
+      </w:pPr>
+      <w:r>
+        <w:rPr>
+          <w:noProof/>
+          <w:sz w:val="16"/>
+          <w:szCs w:val="16"/>
+          <w:lang w:val="es-ES"/>
+        </w:rPr>
+        <w:t xml:space="preserve">Ejemplo de </w:t>
+      </w:r>
+      <w:r>
+        <w:rPr>
+          <w:noProof/>
+          <w:sz w:val="16"/>
+          <w:szCs w:val="16"/>
+          <w:lang w:val="es-ES"/>
+        </w:rPr>
+        <w:t>un valor de lambda que proporciona un modelo razonable.</w:t>
+      </w:r>
+    </w:p>
+    <w:p>
+      <w:pPr>
+        <w:jc w:val="center"/>
+        <w:rPr>
+          <w:noProof/>
+          <w:lang w:val="es-ES"/>
+        </w:rPr>
+      </w:pPr>
+    </w:p>
+    <w:p>
+      <w:pPr>
+        <w:jc w:val="center"/>
+        <w:rPr>
+          <w:lang w:val="es-ES"/>
+        </w:rPr>
+      </w:pPr>
+      <w:r>
+        <w:rPr>
+          <w:noProof/>
+          <w:lang w:val="es-ES"/>
+        </w:rPr>
+        <w:drawing>
+          <wp:inline distT="0" distB="0" distL="0" distR="0">
+            <wp:extent cx="2869580" cy="2167550"/>
+            <wp:effectExtent l="0" t="0" r="635" b="4445"/>
+            <wp:docPr id="1" name="Picture 1"/>
+            <wp:cNvGraphicFramePr>
+              <a:graphicFrameLocks xmlns:a="http://schemas.openxmlformats.org/drawingml/2006/main" noChangeAspect="1"/>
+            </wp:cNvGraphicFramePr>
+            <a:graphic xmlns:a="http://schemas.openxmlformats.org/drawingml/2006/main">
+              <a:graphicData uri="http://schemas.openxmlformats.org/drawingml/2006/picture">
+                <pic:pic xmlns:pic="http://schemas.openxmlformats.org/drawingml/2006/picture">
+                  <pic:nvPicPr>
+                    <pic:cNvPr id="1" name="Screen Shot 2018-03-14 at 14.40.35.png"/>
+                    <pic:cNvPicPr/>
+                  </pic:nvPicPr>
+                  <pic:blipFill>
+                    <a:blip r:embed="rId31">
+                      <a:extLst>
+                        <a:ext uri="{28A0092B-C50C-407E-A947-70E740481C1C}">
+                          <a14:useLocalDpi xmlns:a14="http://schemas.microsoft.com/office/drawing/2010/main" val="0"/>
+                        </a:ext>
+                      </a:extLst>
+                    </a:blip>
+                    <a:stretch>
+                      <a:fillRect/>
+                    </a:stretch>
+                  </pic:blipFill>
+                  <pic:spPr>
+                    <a:xfrm>
+                      <a:off x="0" y="0"/>
+                      <a:ext cx="2882780" cy="2177520"/>
+                    </a:xfrm>
+                    <a:prstGeom prst="rect">
+                      <a:avLst/>
+                    </a:prstGeom>
+                  </pic:spPr>
+                </pic:pic>
+              </a:graphicData>
+            </a:graphic>
+          </wp:inline>
+        </w:drawing>
+      </w:r>
+    </w:p>
+    <w:p>
+      <w:pPr>
+        <w:jc w:val="center"/>
+        <w:rPr>
+          <w:noProof/>
+          <w:sz w:val="16"/>
+          <w:szCs w:val="16"/>
+          <w:lang w:val="es-ES"/>
+        </w:rPr>
+      </w:pPr>
+      <w:r>
+        <w:rPr>
+          <w:noProof/>
+          <w:sz w:val="16"/>
+          <w:szCs w:val="16"/>
+          <w:lang w:val="es-ES"/>
+        </w:rPr>
+        <w:t xml:space="preserve">Ejemplo de underfitting con </w:t>
+      </w:r>
+      <w:bookmarkStart w:id="6" w:name="_GoBack"/>
+      <w:bookmarkEnd w:id="6"/>
+      <w:r>
+        <w:rPr>
+          <w:noProof/>
+          <w:sz w:val="16"/>
+          <w:szCs w:val="16"/>
+          <w:lang w:val="es-ES"/>
+        </w:rPr>
+        <w:t>un valor de lambda muy grande.</w:t>
+      </w:r>
+    </w:p>
+    <w:p>
+      <w:pPr>
+        <w:rPr>
+          <w:lang w:val="es-ES"/>
+        </w:rPr>
+      </w:pPr>
     </w:p>
     <w:p>
       <w:pPr>
@@ -7064,6 +7452,119 @@
     </w:lvl>
   </w:abstractNum>
   <w:abstractNum w:abstractNumId="9" w15:restartNumberingAfterBreak="0">
+    <w:nsid w:val="3E655A71"/>
+    <w:multiLevelType w:val="multilevel"/>
+    <w:tmpl w:val="E1E0F5C4"/>
+    <w:lvl w:ilvl="0">
+      <w:start w:val="1"/>
+      <w:numFmt w:val="decimal"/>
+      <w:lvlText w:val="%1."/>
+      <w:lvlJc w:val="left"/>
+      <w:pPr>
+        <w:tabs>
+          <w:tab w:val="num" w:pos="720"/>
+        </w:tabs>
+        <w:ind w:left="720" w:hanging="360"/>
+      </w:pPr>
+    </w:lvl>
+    <w:lvl w:ilvl="1" w:tentative="1">
+      <w:start w:val="1"/>
+      <w:numFmt w:val="decimal"/>
+      <w:lvlText w:val="%2."/>
+      <w:lvlJc w:val="left"/>
+      <w:pPr>
+        <w:tabs>
+          <w:tab w:val="num" w:pos="1440"/>
+        </w:tabs>
+        <w:ind w:left="1440" w:hanging="360"/>
+      </w:pPr>
+    </w:lvl>
+    <w:lvl w:ilvl="2" w:tentative="1">
+      <w:start w:val="1"/>
+      <w:numFmt w:val="decimal"/>
+      <w:lvlText w:val="%3."/>
+      <w:lvlJc w:val="left"/>
+      <w:pPr>
+        <w:tabs>
+          <w:tab w:val="num" w:pos="2160"/>
+        </w:tabs>
+        <w:ind w:left="2160" w:hanging="360"/>
+      </w:pPr>
+    </w:lvl>
+    <w:lvl w:ilvl="3" w:tentative="1">
+      <w:start w:val="1"/>
+      <w:numFmt w:val="decimal"/>
+      <w:lvlText w:val="%4."/>
+      <w:lvlJc w:val="left"/>
+      <w:pPr>
+        <w:tabs>
+          <w:tab w:val="num" w:pos="2880"/>
+        </w:tabs>
+        <w:ind w:left="2880" w:hanging="360"/>
+      </w:pPr>
+    </w:lvl>
+    <w:lvl w:ilvl="4" w:tentative="1">
+      <w:start w:val="1"/>
+      <w:numFmt w:val="decimal"/>
+      <w:lvlText w:val="%5."/>
+      <w:lvlJc w:val="left"/>
+      <w:pPr>
+        <w:tabs>
+          <w:tab w:val="num" w:pos="3600"/>
+        </w:tabs>
+        <w:ind w:left="3600" w:hanging="360"/>
+      </w:pPr>
+    </w:lvl>
+    <w:lvl w:ilvl="5" w:tentative="1">
+      <w:start w:val="1"/>
+      <w:numFmt w:val="decimal"/>
+      <w:lvlText w:val="%6."/>
+      <w:lvlJc w:val="left"/>
+      <w:pPr>
+        <w:tabs>
+          <w:tab w:val="num" w:pos="4320"/>
+        </w:tabs>
+        <w:ind w:left="4320" w:hanging="360"/>
+      </w:pPr>
+    </w:lvl>
+    <w:lvl w:ilvl="6" w:tentative="1">
+      <w:start w:val="1"/>
+      <w:numFmt w:val="decimal"/>
+      <w:lvlText w:val="%7."/>
+      <w:lvlJc w:val="left"/>
+      <w:pPr>
+        <w:tabs>
+          <w:tab w:val="num" w:pos="5040"/>
+        </w:tabs>
+        <w:ind w:left="5040" w:hanging="360"/>
+      </w:pPr>
+    </w:lvl>
+    <w:lvl w:ilvl="7" w:tentative="1">
+      <w:start w:val="1"/>
+      <w:numFmt w:val="decimal"/>
+      <w:lvlText w:val="%8."/>
+      <w:lvlJc w:val="left"/>
+      <w:pPr>
+        <w:tabs>
+          <w:tab w:val="num" w:pos="5760"/>
+        </w:tabs>
+        <w:ind w:left="5760" w:hanging="360"/>
+      </w:pPr>
+    </w:lvl>
+    <w:lvl w:ilvl="8" w:tentative="1">
+      <w:start w:val="1"/>
+      <w:numFmt w:val="decimal"/>
+      <w:lvlText w:val="%9."/>
+      <w:lvlJc w:val="left"/>
+      <w:pPr>
+        <w:tabs>
+          <w:tab w:val="num" w:pos="6480"/>
+        </w:tabs>
+        <w:ind w:left="6480" w:hanging="360"/>
+      </w:pPr>
+    </w:lvl>
+  </w:abstractNum>
+  <w:abstractNum w:abstractNumId="10" w15:restartNumberingAfterBreak="0">
     <w:nsid w:val="43303886"/>
     <w:multiLevelType w:val="hybridMultilevel"/>
     <w:tmpl w:val="37EA9F8C"/>
@@ -7176,7 +7677,7 @@
       </w:rPr>
     </w:lvl>
   </w:abstractNum>
-  <w:abstractNum w:abstractNumId="10" w15:restartNumberingAfterBreak="0">
+  <w:abstractNum w:abstractNumId="11" w15:restartNumberingAfterBreak="0">
     <w:nsid w:val="4AAD1EF9"/>
     <w:multiLevelType w:val="multilevel"/>
     <w:tmpl w:val="E066361E"/>
@@ -7289,7 +7790,7 @@
       </w:pPr>
     </w:lvl>
   </w:abstractNum>
-  <w:abstractNum w:abstractNumId="11" w15:restartNumberingAfterBreak="0">
+  <w:abstractNum w:abstractNumId="12" w15:restartNumberingAfterBreak="0">
     <w:nsid w:val="4BDE3886"/>
     <w:multiLevelType w:val="multilevel"/>
     <w:tmpl w:val="65086752"/>
@@ -7402,7 +7903,7 @@
       </w:pPr>
     </w:lvl>
   </w:abstractNum>
-  <w:abstractNum w:abstractNumId="12" w15:restartNumberingAfterBreak="0">
+  <w:abstractNum w:abstractNumId="13" w15:restartNumberingAfterBreak="0">
     <w:nsid w:val="4C034932"/>
     <w:multiLevelType w:val="multilevel"/>
     <w:tmpl w:val="A876319E"/>
@@ -7515,7 +8016,7 @@
       </w:pPr>
     </w:lvl>
   </w:abstractNum>
-  <w:abstractNum w:abstractNumId="13" w15:restartNumberingAfterBreak="0">
+  <w:abstractNum w:abstractNumId="14" w15:restartNumberingAfterBreak="0">
     <w:nsid w:val="5DFE2CC0"/>
     <w:multiLevelType w:val="multilevel"/>
     <w:tmpl w:val="DDC8F7FC"/>
@@ -7628,7 +8129,7 @@
       </w:pPr>
     </w:lvl>
   </w:abstractNum>
-  <w:abstractNum w:abstractNumId="14" w15:restartNumberingAfterBreak="0">
+  <w:abstractNum w:abstractNumId="15" w15:restartNumberingAfterBreak="0">
     <w:nsid w:val="631A1ABC"/>
     <w:multiLevelType w:val="hybridMultilevel"/>
     <w:tmpl w:val="95D4851E"/>
@@ -7741,7 +8242,7 @@
       </w:rPr>
     </w:lvl>
   </w:abstractNum>
-  <w:abstractNum w:abstractNumId="15" w15:restartNumberingAfterBreak="0">
+  <w:abstractNum w:abstractNumId="16" w15:restartNumberingAfterBreak="0">
     <w:nsid w:val="6EED5A00"/>
     <w:multiLevelType w:val="multilevel"/>
     <w:tmpl w:val="030AE846"/>
@@ -7854,7 +8355,7 @@
       </w:pPr>
     </w:lvl>
   </w:abstractNum>
-  <w:abstractNum w:abstractNumId="16" w15:restartNumberingAfterBreak="0">
+  <w:abstractNum w:abstractNumId="17" w15:restartNumberingAfterBreak="0">
     <w:nsid w:val="6F211267"/>
     <w:multiLevelType w:val="multilevel"/>
     <w:tmpl w:val="49A46B0C"/>
@@ -7971,10 +8472,10 @@
     <w:abstractNumId w:val="8"/>
   </w:num>
   <w:num w:numId="2">
-    <w:abstractNumId w:val="13"/>
+    <w:abstractNumId w:val="14"/>
   </w:num>
   <w:num w:numId="3">
-    <w:abstractNumId w:val="16"/>
+    <w:abstractNumId w:val="17"/>
   </w:num>
   <w:num w:numId="4">
     <w:abstractNumId w:val="2"/>
@@ -7995,28 +8496,31 @@
     <w:abstractNumId w:val="4"/>
   </w:num>
   <w:num w:numId="10">
-    <w:abstractNumId w:val="9"/>
+    <w:abstractNumId w:val="10"/>
   </w:num>
   <w:num w:numId="11">
-    <w:abstractNumId w:val="14"/>
+    <w:abstractNumId w:val="15"/>
   </w:num>
   <w:num w:numId="12">
     <w:abstractNumId w:val="0"/>
   </w:num>
   <w:num w:numId="13">
-    <w:abstractNumId w:val="15"/>
+    <w:abstractNumId w:val="16"/>
   </w:num>
   <w:num w:numId="14">
     <w:abstractNumId w:val="6"/>
   </w:num>
   <w:num w:numId="15">
+    <w:abstractNumId w:val="12"/>
+  </w:num>
+  <w:num w:numId="16">
+    <w:abstractNumId w:val="13"/>
+  </w:num>
+  <w:num w:numId="17">
     <w:abstractNumId w:val="11"/>
   </w:num>
-  <w:num w:numId="16">
-    <w:abstractNumId w:val="12"/>
-  </w:num>
-  <w:num w:numId="17">
-    <w:abstractNumId w:val="10"/>
+  <w:num w:numId="18">
+    <w:abstractNumId w:val="9"/>
   </w:num>
 </w:numbering>
 </file>
@@ -8412,6 +8916,7 @@
   <w:style w:type="paragraph" w:default="1" w:styleId="Normal">
     <w:name w:val="Normal"/>
     <w:qFormat/>
+    <w:rsid w:val="00384940"/>
   </w:style>
   <w:style w:type="character" w:default="1" w:styleId="DefaultParagraphFont">
     <w:name w:val="Default Paragraph Font"/>
@@ -8834,7 +9339,7 @@
 </file>
 
 <file path=customXml/itemProps1.xml><?xml version="1.0" encoding="utf-8"?>
-<ds:datastoreItem xmlns:ds="http://schemas.openxmlformats.org/officeDocument/2006/customXml" ds:itemID="{49A5A0B5-75A7-E948-8F55-98051194C394}">
+<ds:datastoreItem xmlns:ds="http://schemas.openxmlformats.org/officeDocument/2006/customXml" ds:itemID="{8FE3EE56-17B4-A946-8B03-447F8B00C8F7}">
   <ds:schemaRefs>
     <ds:schemaRef ds:uri="http://schemas.openxmlformats.org/officeDocument/2006/bibliography"/>
   </ds:schemaRefs>

</xml_diff>